<commit_message>
Update protocol 2 data transder.docx
</commit_message>
<xml_diff>
--- a/project_documentation/protocol 2 data transder.docx
+++ b/project_documentation/protocol 2 data transder.docx
@@ -64,23 +64,7 @@
           </w:tcPr>
           <w:p>
             <w:r>
-              <w:t xml:space="preserve">uint32_t </w:t>
-            </w:r>
-            <w:proofErr w:type="spellStart"/>
-            <w:r>
-              <w:t>htonl</w:t>
-            </w:r>
-            <w:proofErr w:type="spellEnd"/>
-            <w:r>
-              <w:t xml:space="preserve">(uint32_t </w:t>
-            </w:r>
-            <w:proofErr w:type="spellStart"/>
-            <w:r>
-              <w:t>arg</w:t>
-            </w:r>
-            <w:proofErr w:type="spellEnd"/>
-            <w:r>
-              <w:t>)</w:t>
+              <w:t>uint32_t htonl(uint32_t arg)</w:t>
             </w:r>
           </w:p>
         </w:tc>
@@ -102,23 +86,7 @@
           </w:tcPr>
           <w:p>
             <w:r>
-              <w:t xml:space="preserve">Uint16_t </w:t>
-            </w:r>
-            <w:proofErr w:type="spellStart"/>
-            <w:r>
-              <w:t>htons</w:t>
-            </w:r>
-            <w:proofErr w:type="spellEnd"/>
-            <w:r>
-              <w:t xml:space="preserve">(uint16_t </w:t>
-            </w:r>
-            <w:proofErr w:type="spellStart"/>
-            <w:r>
-              <w:t>arg</w:t>
-            </w:r>
-            <w:proofErr w:type="spellEnd"/>
-            <w:r>
-              <w:t>)</w:t>
+              <w:t>Uint16_t htons(uint16_t arg)</w:t>
             </w:r>
           </w:p>
         </w:tc>
@@ -140,23 +108,7 @@
           </w:tcPr>
           <w:p>
             <w:r>
-              <w:t xml:space="preserve">uint32_t </w:t>
-            </w:r>
-            <w:proofErr w:type="spellStart"/>
-            <w:r>
-              <w:t>ntohl</w:t>
-            </w:r>
-            <w:proofErr w:type="spellEnd"/>
-            <w:r>
-              <w:t xml:space="preserve">(uint32_t </w:t>
-            </w:r>
-            <w:proofErr w:type="spellStart"/>
-            <w:r>
-              <w:t>arg</w:t>
-            </w:r>
-            <w:proofErr w:type="spellEnd"/>
-            <w:r>
-              <w:t>)</w:t>
+              <w:t>uint32_t ntohl(uint32_t arg)</w:t>
             </w:r>
           </w:p>
         </w:tc>
@@ -178,23 +130,7 @@
           </w:tcPr>
           <w:p>
             <w:r>
-              <w:t xml:space="preserve">Uint16_t </w:t>
-            </w:r>
-            <w:proofErr w:type="spellStart"/>
-            <w:r>
-              <w:t>ntohs</w:t>
-            </w:r>
-            <w:proofErr w:type="spellEnd"/>
-            <w:r>
-              <w:t xml:space="preserve">(uint16_t </w:t>
-            </w:r>
-            <w:proofErr w:type="spellStart"/>
-            <w:r>
-              <w:t>arg</w:t>
-            </w:r>
-            <w:proofErr w:type="spellEnd"/>
-            <w:r>
-              <w:t>)</w:t>
+              <w:t>Uint16_t ntohs(uint16_t arg)</w:t>
             </w:r>
           </w:p>
         </w:tc>
@@ -228,10 +164,19 @@
       <w:r>
         <w:t>swaps on I/Q and audio data.</w:t>
       </w:r>
+      <w:r>
+        <w:t xml:space="preserve"> Not sure if Thetis supports it either. </w:t>
+      </w:r>
     </w:p>
     <w:p>
       <w:r>
-        <w:t>FPGA registers have the same byte ordering as the host – probably switched in the PCI Express data transfer. You can use register reads and writes directly without conversion.</w:t>
+        <w:t xml:space="preserve">FPGA registers have the same byte ordering as the host </w:t>
+      </w:r>
+      <w:r>
+        <w:t xml:space="preserve">as seen through the </w:t>
+      </w:r>
+      <w:r>
+        <w:t xml:space="preserve"> PCI Express data transfer. You can use register reads and writes directly without conversion.</w:t>
       </w:r>
     </w:p>
     <w:p>
@@ -249,7 +194,10 @@
     </w:p>
     <w:p>
       <w:r>
-        <w:t>Then the PC sends a General Packet to the SDR (p19) with port numbers to use. If values given are zero, use the defaults here:</w:t>
+        <w:t>Then the PC sends a General Packet to the SDR (p19) with port numbers to use. If values given are zero, use the defaults here</w:t>
+      </w:r>
+      <w:r>
+        <w:t>. The values coming from Thetis match the defaults anyway. The code will have a table of port &amp; socket information for the various threads, with the table index given below.</w:t>
       </w:r>
     </w:p>
     <w:tbl>
@@ -259,14 +207,15 @@
         <w:tblLook w:val="04A0" w:firstRow="1" w:lastRow="0" w:firstColumn="1" w:lastColumn="0" w:noHBand="0" w:noVBand="1"/>
       </w:tblPr>
       <w:tblGrid>
-        <w:gridCol w:w="2689"/>
-        <w:gridCol w:w="3321"/>
-        <w:gridCol w:w="3006"/>
+        <w:gridCol w:w="2125"/>
+        <w:gridCol w:w="2550"/>
+        <w:gridCol w:w="3542"/>
+        <w:gridCol w:w="799"/>
       </w:tblGrid>
       <w:tr>
         <w:tc>
           <w:tcPr>
-            <w:tcW w:w="2689" w:type="dxa"/>
+            <w:tcW w:w="2125" w:type="dxa"/>
           </w:tcPr>
           <w:p>
             <w:pPr>
@@ -286,7 +235,7 @@
         </w:tc>
         <w:tc>
           <w:tcPr>
-            <w:tcW w:w="3321" w:type="dxa"/>
+            <w:tcW w:w="2550" w:type="dxa"/>
           </w:tcPr>
           <w:p>
             <w:pPr>
@@ -306,7 +255,7 @@
         </w:tc>
         <w:tc>
           <w:tcPr>
-            <w:tcW w:w="3006" w:type="dxa"/>
+            <w:tcW w:w="3542" w:type="dxa"/>
           </w:tcPr>
           <w:p>
             <w:pPr>
@@ -324,11 +273,31 @@
             </w:r>
           </w:p>
         </w:tc>
-      </w:tr>
-      <w:tr>
-        <w:tc>
-          <w:tcPr>
-            <w:tcW w:w="2689" w:type="dxa"/>
+        <w:tc>
+          <w:tcPr>
+            <w:tcW w:w="799" w:type="dxa"/>
+          </w:tcPr>
+          <w:p>
+            <w:pPr>
+              <w:rPr>
+                <w:b/>
+                <w:bCs/>
+              </w:rPr>
+            </w:pPr>
+            <w:r>
+              <w:rPr>
+                <w:b/>
+                <w:bCs/>
+              </w:rPr>
+              <w:t>Index</w:t>
+            </w:r>
+          </w:p>
+        </w:tc>
+      </w:tr>
+      <w:tr>
+        <w:tc>
+          <w:tcPr>
+            <w:tcW w:w="2125" w:type="dxa"/>
           </w:tcPr>
           <w:p>
             <w:r>
@@ -338,13 +307,13 @@
         </w:tc>
         <w:tc>
           <w:tcPr>
-            <w:tcW w:w="3321" w:type="dxa"/>
-          </w:tcPr>
-          <w:p/>
-        </w:tc>
-        <w:tc>
-          <w:tcPr>
-            <w:tcW w:w="3006" w:type="dxa"/>
+            <w:tcW w:w="2550" w:type="dxa"/>
+          </w:tcPr>
+          <w:p/>
+        </w:tc>
+        <w:tc>
+          <w:tcPr>
+            <w:tcW w:w="3542" w:type="dxa"/>
           </w:tcPr>
           <w:p>
             <w:r>
@@ -352,11 +321,21 @@
             </w:r>
           </w:p>
         </w:tc>
-      </w:tr>
-      <w:tr>
-        <w:tc>
-          <w:tcPr>
-            <w:tcW w:w="2689" w:type="dxa"/>
+        <w:tc>
+          <w:tcPr>
+            <w:tcW w:w="799" w:type="dxa"/>
+          </w:tcPr>
+          <w:p>
+            <w:r>
+              <w:t>0</w:t>
+            </w:r>
+          </w:p>
+        </w:tc>
+      </w:tr>
+      <w:tr>
+        <w:tc>
+          <w:tcPr>
+            <w:tcW w:w="2125" w:type="dxa"/>
           </w:tcPr>
           <w:p>
             <w:r>
@@ -366,13 +345,13 @@
         </w:tc>
         <w:tc>
           <w:tcPr>
-            <w:tcW w:w="3321" w:type="dxa"/>
-          </w:tcPr>
-          <w:p/>
-        </w:tc>
-        <w:tc>
-          <w:tcPr>
-            <w:tcW w:w="3006" w:type="dxa"/>
+            <w:tcW w:w="2550" w:type="dxa"/>
+          </w:tcPr>
+          <w:p/>
+        </w:tc>
+        <w:tc>
+          <w:tcPr>
+            <w:tcW w:w="3542" w:type="dxa"/>
           </w:tcPr>
           <w:p>
             <w:r>
@@ -380,11 +359,21 @@
             </w:r>
           </w:p>
         </w:tc>
-      </w:tr>
-      <w:tr>
-        <w:tc>
-          <w:tcPr>
-            <w:tcW w:w="2689" w:type="dxa"/>
+        <w:tc>
+          <w:tcPr>
+            <w:tcW w:w="799" w:type="dxa"/>
+          </w:tcPr>
+          <w:p>
+            <w:r>
+              <w:t>0</w:t>
+            </w:r>
+          </w:p>
+        </w:tc>
+      </w:tr>
+      <w:tr>
+        <w:tc>
+          <w:tcPr>
+            <w:tcW w:w="2125" w:type="dxa"/>
           </w:tcPr>
           <w:p>
             <w:r>
@@ -394,13 +383,13 @@
         </w:tc>
         <w:tc>
           <w:tcPr>
-            <w:tcW w:w="3321" w:type="dxa"/>
-          </w:tcPr>
-          <w:p/>
-        </w:tc>
-        <w:tc>
-          <w:tcPr>
-            <w:tcW w:w="3006" w:type="dxa"/>
+            <w:tcW w:w="2550" w:type="dxa"/>
+          </w:tcPr>
+          <w:p/>
+        </w:tc>
+        <w:tc>
+          <w:tcPr>
+            <w:tcW w:w="3542" w:type="dxa"/>
           </w:tcPr>
           <w:p>
             <w:r>
@@ -408,11 +397,21 @@
             </w:r>
           </w:p>
         </w:tc>
-      </w:tr>
-      <w:tr>
-        <w:tc>
-          <w:tcPr>
-            <w:tcW w:w="2689" w:type="dxa"/>
+        <w:tc>
+          <w:tcPr>
+            <w:tcW w:w="799" w:type="dxa"/>
+          </w:tcPr>
+          <w:p>
+            <w:r>
+              <w:t>0</w:t>
+            </w:r>
+          </w:p>
+        </w:tc>
+      </w:tr>
+      <w:tr>
+        <w:tc>
+          <w:tcPr>
+            <w:tcW w:w="2125" w:type="dxa"/>
           </w:tcPr>
           <w:p>
             <w:r>
@@ -422,7 +421,7 @@
         </w:tc>
         <w:tc>
           <w:tcPr>
-            <w:tcW w:w="3321" w:type="dxa"/>
+            <w:tcW w:w="2550" w:type="dxa"/>
           </w:tcPr>
           <w:p>
             <w:r>
@@ -432,55 +431,73 @@
         </w:tc>
         <w:tc>
           <w:tcPr>
-            <w:tcW w:w="3006" w:type="dxa"/>
-          </w:tcPr>
-          <w:p/>
-        </w:tc>
-      </w:tr>
-      <w:tr>
-        <w:tc>
-          <w:tcPr>
-            <w:tcW w:w="2689" w:type="dxa"/>
-          </w:tcPr>
-          <w:p/>
-        </w:tc>
-        <w:tc>
-          <w:tcPr>
-            <w:tcW w:w="3321" w:type="dxa"/>
-          </w:tcPr>
-          <w:p/>
-        </w:tc>
-        <w:tc>
-          <w:tcPr>
-            <w:tcW w:w="3006" w:type="dxa"/>
-          </w:tcPr>
-          <w:p/>
-        </w:tc>
-      </w:tr>
-      <w:tr>
-        <w:tc>
-          <w:tcPr>
-            <w:tcW w:w="2689" w:type="dxa"/>
-          </w:tcPr>
-          <w:p/>
-        </w:tc>
-        <w:tc>
-          <w:tcPr>
-            <w:tcW w:w="3321" w:type="dxa"/>
-          </w:tcPr>
-          <w:p/>
-        </w:tc>
-        <w:tc>
-          <w:tcPr>
-            <w:tcW w:w="3006" w:type="dxa"/>
-          </w:tcPr>
-          <w:p/>
-        </w:tc>
-      </w:tr>
-      <w:tr>
-        <w:tc>
-          <w:tcPr>
-            <w:tcW w:w="2689" w:type="dxa"/>
+            <w:tcW w:w="3542" w:type="dxa"/>
+          </w:tcPr>
+          <w:p/>
+        </w:tc>
+        <w:tc>
+          <w:tcPr>
+            <w:tcW w:w="799" w:type="dxa"/>
+          </w:tcPr>
+          <w:p/>
+        </w:tc>
+      </w:tr>
+      <w:tr>
+        <w:tc>
+          <w:tcPr>
+            <w:tcW w:w="2125" w:type="dxa"/>
+          </w:tcPr>
+          <w:p/>
+        </w:tc>
+        <w:tc>
+          <w:tcPr>
+            <w:tcW w:w="2550" w:type="dxa"/>
+          </w:tcPr>
+          <w:p/>
+        </w:tc>
+        <w:tc>
+          <w:tcPr>
+            <w:tcW w:w="3542" w:type="dxa"/>
+          </w:tcPr>
+          <w:p/>
+        </w:tc>
+        <w:tc>
+          <w:tcPr>
+            <w:tcW w:w="799" w:type="dxa"/>
+          </w:tcPr>
+          <w:p/>
+        </w:tc>
+      </w:tr>
+      <w:tr>
+        <w:tc>
+          <w:tcPr>
+            <w:tcW w:w="2125" w:type="dxa"/>
+          </w:tcPr>
+          <w:p/>
+        </w:tc>
+        <w:tc>
+          <w:tcPr>
+            <w:tcW w:w="2550" w:type="dxa"/>
+          </w:tcPr>
+          <w:p/>
+        </w:tc>
+        <w:tc>
+          <w:tcPr>
+            <w:tcW w:w="3542" w:type="dxa"/>
+          </w:tcPr>
+          <w:p/>
+        </w:tc>
+        <w:tc>
+          <w:tcPr>
+            <w:tcW w:w="799" w:type="dxa"/>
+          </w:tcPr>
+          <w:p/>
+        </w:tc>
+      </w:tr>
+      <w:tr>
+        <w:tc>
+          <w:tcPr>
+            <w:tcW w:w="2125" w:type="dxa"/>
           </w:tcPr>
           <w:p>
             <w:r>
@@ -490,13 +507,13 @@
         </w:tc>
         <w:tc>
           <w:tcPr>
-            <w:tcW w:w="3321" w:type="dxa"/>
-          </w:tcPr>
-          <w:p/>
-        </w:tc>
-        <w:tc>
-          <w:tcPr>
-            <w:tcW w:w="3006" w:type="dxa"/>
+            <w:tcW w:w="2550" w:type="dxa"/>
+          </w:tcPr>
+          <w:p/>
+        </w:tc>
+        <w:tc>
+          <w:tcPr>
+            <w:tcW w:w="3542" w:type="dxa"/>
           </w:tcPr>
           <w:p>
             <w:r>
@@ -504,11 +521,21 @@
             </w:r>
           </w:p>
         </w:tc>
-      </w:tr>
-      <w:tr>
-        <w:tc>
-          <w:tcPr>
-            <w:tcW w:w="2689" w:type="dxa"/>
+        <w:tc>
+          <w:tcPr>
+            <w:tcW w:w="799" w:type="dxa"/>
+          </w:tcPr>
+          <w:p>
+            <w:r>
+              <w:t>0</w:t>
+            </w:r>
+          </w:p>
+        </w:tc>
+      </w:tr>
+      <w:tr>
+        <w:tc>
+          <w:tcPr>
+            <w:tcW w:w="2125" w:type="dxa"/>
           </w:tcPr>
           <w:p>
             <w:r>
@@ -518,7 +545,7 @@
         </w:tc>
         <w:tc>
           <w:tcPr>
-            <w:tcW w:w="3321" w:type="dxa"/>
+            <w:tcW w:w="2550" w:type="dxa"/>
           </w:tcPr>
           <w:p>
             <w:r>
@@ -533,15 +560,21 @@
         </w:tc>
         <w:tc>
           <w:tcPr>
-            <w:tcW w:w="3006" w:type="dxa"/>
-          </w:tcPr>
-          <w:p/>
-        </w:tc>
-      </w:tr>
-      <w:tr>
-        <w:tc>
-          <w:tcPr>
-            <w:tcW w:w="2689" w:type="dxa"/>
+            <w:tcW w:w="3542" w:type="dxa"/>
+          </w:tcPr>
+          <w:p/>
+        </w:tc>
+        <w:tc>
+          <w:tcPr>
+            <w:tcW w:w="799" w:type="dxa"/>
+          </w:tcPr>
+          <w:p/>
+        </w:tc>
+      </w:tr>
+      <w:tr>
+        <w:tc>
+          <w:tcPr>
+            <w:tcW w:w="2125" w:type="dxa"/>
           </w:tcPr>
           <w:p>
             <w:r>
@@ -551,13 +584,13 @@
         </w:tc>
         <w:tc>
           <w:tcPr>
-            <w:tcW w:w="3321" w:type="dxa"/>
-          </w:tcPr>
-          <w:p/>
-        </w:tc>
-        <w:tc>
-          <w:tcPr>
-            <w:tcW w:w="3006" w:type="dxa"/>
+            <w:tcW w:w="2550" w:type="dxa"/>
+          </w:tcPr>
+          <w:p/>
+        </w:tc>
+        <w:tc>
+          <w:tcPr>
+            <w:tcW w:w="3542" w:type="dxa"/>
           </w:tcPr>
           <w:p>
             <w:r>
@@ -565,11 +598,21 @@
             </w:r>
           </w:p>
         </w:tc>
-      </w:tr>
-      <w:tr>
-        <w:tc>
-          <w:tcPr>
-            <w:tcW w:w="2689" w:type="dxa"/>
+        <w:tc>
+          <w:tcPr>
+            <w:tcW w:w="799" w:type="dxa"/>
+          </w:tcPr>
+          <w:p>
+            <w:r>
+              <w:t>0</w:t>
+            </w:r>
+          </w:p>
+        </w:tc>
+      </w:tr>
+      <w:tr>
+        <w:tc>
+          <w:tcPr>
+            <w:tcW w:w="2125" w:type="dxa"/>
           </w:tcPr>
           <w:p>
             <w:r>
@@ -579,13 +622,13 @@
         </w:tc>
         <w:tc>
           <w:tcPr>
-            <w:tcW w:w="3321" w:type="dxa"/>
-          </w:tcPr>
-          <w:p/>
-        </w:tc>
-        <w:tc>
-          <w:tcPr>
-            <w:tcW w:w="3006" w:type="dxa"/>
+            <w:tcW w:w="2550" w:type="dxa"/>
+          </w:tcPr>
+          <w:p/>
+        </w:tc>
+        <w:tc>
+          <w:tcPr>
+            <w:tcW w:w="3542" w:type="dxa"/>
           </w:tcPr>
           <w:p>
             <w:r>
@@ -593,11 +636,21 @@
             </w:r>
           </w:p>
         </w:tc>
-      </w:tr>
-      <w:tr>
-        <w:tc>
-          <w:tcPr>
-            <w:tcW w:w="2689" w:type="dxa"/>
+        <w:tc>
+          <w:tcPr>
+            <w:tcW w:w="799" w:type="dxa"/>
+          </w:tcPr>
+          <w:p>
+            <w:r>
+              <w:t>1</w:t>
+            </w:r>
+          </w:p>
+        </w:tc>
+      </w:tr>
+      <w:tr>
+        <w:tc>
+          <w:tcPr>
+            <w:tcW w:w="2125" w:type="dxa"/>
           </w:tcPr>
           <w:p>
             <w:r>
@@ -607,13 +660,13 @@
         </w:tc>
         <w:tc>
           <w:tcPr>
-            <w:tcW w:w="3321" w:type="dxa"/>
-          </w:tcPr>
-          <w:p/>
-        </w:tc>
-        <w:tc>
-          <w:tcPr>
-            <w:tcW w:w="3006" w:type="dxa"/>
+            <w:tcW w:w="2550" w:type="dxa"/>
+          </w:tcPr>
+          <w:p/>
+        </w:tc>
+        <w:tc>
+          <w:tcPr>
+            <w:tcW w:w="3542" w:type="dxa"/>
           </w:tcPr>
           <w:p>
             <w:r>
@@ -621,11 +674,21 @@
             </w:r>
           </w:p>
         </w:tc>
-      </w:tr>
-      <w:tr>
-        <w:tc>
-          <w:tcPr>
-            <w:tcW w:w="2689" w:type="dxa"/>
+        <w:tc>
+          <w:tcPr>
+            <w:tcW w:w="799" w:type="dxa"/>
+          </w:tcPr>
+          <w:p>
+            <w:r>
+              <w:t>2</w:t>
+            </w:r>
+          </w:p>
+        </w:tc>
+      </w:tr>
+      <w:tr>
+        <w:tc>
+          <w:tcPr>
+            <w:tcW w:w="2125" w:type="dxa"/>
           </w:tcPr>
           <w:p>
             <w:r>
@@ -635,13 +698,13 @@
         </w:tc>
         <w:tc>
           <w:tcPr>
-            <w:tcW w:w="3321" w:type="dxa"/>
-          </w:tcPr>
-          <w:p/>
-        </w:tc>
-        <w:tc>
-          <w:tcPr>
-            <w:tcW w:w="3006" w:type="dxa"/>
+            <w:tcW w:w="2550" w:type="dxa"/>
+          </w:tcPr>
+          <w:p/>
+        </w:tc>
+        <w:tc>
+          <w:tcPr>
+            <w:tcW w:w="3542" w:type="dxa"/>
           </w:tcPr>
           <w:p>
             <w:r>
@@ -649,11 +712,21 @@
             </w:r>
           </w:p>
         </w:tc>
-      </w:tr>
-      <w:tr>
-        <w:tc>
-          <w:tcPr>
-            <w:tcW w:w="2689" w:type="dxa"/>
+        <w:tc>
+          <w:tcPr>
+            <w:tcW w:w="799" w:type="dxa"/>
+          </w:tcPr>
+          <w:p>
+            <w:r>
+              <w:t>3</w:t>
+            </w:r>
+          </w:p>
+        </w:tc>
+      </w:tr>
+      <w:tr>
+        <w:tc>
+          <w:tcPr>
+            <w:tcW w:w="2125" w:type="dxa"/>
           </w:tcPr>
           <w:p>
             <w:r>
@@ -663,7 +736,7 @@
         </w:tc>
         <w:tc>
           <w:tcPr>
-            <w:tcW w:w="3321" w:type="dxa"/>
+            <w:tcW w:w="2550" w:type="dxa"/>
           </w:tcPr>
           <w:p>
             <w:r>
@@ -673,15 +746,25 @@
         </w:tc>
         <w:tc>
           <w:tcPr>
-            <w:tcW w:w="3006" w:type="dxa"/>
-          </w:tcPr>
-          <w:p/>
-        </w:tc>
-      </w:tr>
-      <w:tr>
-        <w:tc>
-          <w:tcPr>
-            <w:tcW w:w="2689" w:type="dxa"/>
+            <w:tcW w:w="3542" w:type="dxa"/>
+          </w:tcPr>
+          <w:p/>
+        </w:tc>
+        <w:tc>
+          <w:tcPr>
+            <w:tcW w:w="799" w:type="dxa"/>
+          </w:tcPr>
+          <w:p>
+            <w:r>
+              <w:t>6</w:t>
+            </w:r>
+          </w:p>
+        </w:tc>
+      </w:tr>
+      <w:tr>
+        <w:tc>
+          <w:tcPr>
+            <w:tcW w:w="2125" w:type="dxa"/>
           </w:tcPr>
           <w:p>
             <w:r>
@@ -691,13 +774,13 @@
         </w:tc>
         <w:tc>
           <w:tcPr>
-            <w:tcW w:w="3321" w:type="dxa"/>
-          </w:tcPr>
-          <w:p/>
-        </w:tc>
-        <w:tc>
-          <w:tcPr>
-            <w:tcW w:w="3006" w:type="dxa"/>
+            <w:tcW w:w="2550" w:type="dxa"/>
+          </w:tcPr>
+          <w:p/>
+        </w:tc>
+        <w:tc>
+          <w:tcPr>
+            <w:tcW w:w="3542" w:type="dxa"/>
           </w:tcPr>
           <w:p>
             <w:r>
@@ -705,11 +788,21 @@
             </w:r>
           </w:p>
         </w:tc>
-      </w:tr>
-      <w:tr>
-        <w:tc>
-          <w:tcPr>
-            <w:tcW w:w="2689" w:type="dxa"/>
+        <w:tc>
+          <w:tcPr>
+            <w:tcW w:w="799" w:type="dxa"/>
+          </w:tcPr>
+          <w:p>
+            <w:r>
+              <w:t>4</w:t>
+            </w:r>
+          </w:p>
+        </w:tc>
+      </w:tr>
+      <w:tr>
+        <w:tc>
+          <w:tcPr>
+            <w:tcW w:w="2125" w:type="dxa"/>
           </w:tcPr>
           <w:p>
             <w:r>
@@ -719,13 +812,13 @@
         </w:tc>
         <w:tc>
           <w:tcPr>
-            <w:tcW w:w="3321" w:type="dxa"/>
-          </w:tcPr>
-          <w:p/>
-        </w:tc>
-        <w:tc>
-          <w:tcPr>
-            <w:tcW w:w="3006" w:type="dxa"/>
+            <w:tcW w:w="2550" w:type="dxa"/>
+          </w:tcPr>
+          <w:p/>
+        </w:tc>
+        <w:tc>
+          <w:tcPr>
+            <w:tcW w:w="3542" w:type="dxa"/>
           </w:tcPr>
           <w:p>
             <w:r>
@@ -733,11 +826,21 @@
             </w:r>
           </w:p>
         </w:tc>
-      </w:tr>
-      <w:tr>
-        <w:tc>
-          <w:tcPr>
-            <w:tcW w:w="2689" w:type="dxa"/>
+        <w:tc>
+          <w:tcPr>
+            <w:tcW w:w="799" w:type="dxa"/>
+          </w:tcPr>
+          <w:p>
+            <w:r>
+              <w:t>5</w:t>
+            </w:r>
+          </w:p>
+        </w:tc>
+      </w:tr>
+      <w:tr>
+        <w:tc>
+          <w:tcPr>
+            <w:tcW w:w="2125" w:type="dxa"/>
           </w:tcPr>
           <w:p>
             <w:r>
@@ -746,6 +849,7 @@
           </w:p>
           <w:p>
             <w:r>
+              <w:lastRenderedPageBreak/>
               <w:t>DDC1 I/Q data</w:t>
             </w:r>
           </w:p>
@@ -771,7 +875,6 @@
           </w:p>
           <w:p>
             <w:r>
-              <w:lastRenderedPageBreak/>
               <w:t>DDC6 I/Q data</w:t>
             </w:r>
           </w:p>
@@ -793,7 +896,7 @@
         </w:tc>
         <w:tc>
           <w:tcPr>
-            <w:tcW w:w="3321" w:type="dxa"/>
+            <w:tcW w:w="2550" w:type="dxa"/>
           </w:tcPr>
           <w:p>
             <w:r>
@@ -803,6 +906,7 @@
           </w:p>
           <w:p>
             <w:r>
+              <w:lastRenderedPageBreak/>
               <w:t>1036</w:t>
             </w:r>
           </w:p>
@@ -828,37 +932,92 @@
           </w:p>
           <w:p>
             <w:r>
+              <w:t>1041</w:t>
+            </w:r>
+          </w:p>
+          <w:p>
+            <w:r>
+              <w:t>1042</w:t>
+            </w:r>
+          </w:p>
+          <w:p>
+            <w:r>
+              <w:t>1043</w:t>
+            </w:r>
+          </w:p>
+          <w:p>
+            <w:r>
+              <w:t>1044</w:t>
+            </w:r>
+          </w:p>
+        </w:tc>
+        <w:tc>
+          <w:tcPr>
+            <w:tcW w:w="3542" w:type="dxa"/>
+          </w:tcPr>
+          <w:p/>
+        </w:tc>
+        <w:tc>
+          <w:tcPr>
+            <w:tcW w:w="799" w:type="dxa"/>
+          </w:tcPr>
+          <w:p>
+            <w:r>
+              <w:t>8</w:t>
+            </w:r>
+          </w:p>
+          <w:p>
+            <w:r>
               <w:lastRenderedPageBreak/>
-              <w:t>1041</w:t>
-            </w:r>
-          </w:p>
-          <w:p>
-            <w:r>
-              <w:t>1042</w:t>
-            </w:r>
-          </w:p>
-          <w:p>
-            <w:r>
-              <w:t>1043</w:t>
-            </w:r>
-          </w:p>
-          <w:p>
-            <w:r>
-              <w:t>1044</w:t>
-            </w:r>
-          </w:p>
-        </w:tc>
-        <w:tc>
-          <w:tcPr>
-            <w:tcW w:w="3006" w:type="dxa"/>
-          </w:tcPr>
-          <w:p/>
-        </w:tc>
-      </w:tr>
-      <w:tr>
-        <w:tc>
-          <w:tcPr>
-            <w:tcW w:w="2689" w:type="dxa"/>
+              <w:t>9</w:t>
+            </w:r>
+          </w:p>
+          <w:p>
+            <w:r>
+              <w:t>10</w:t>
+            </w:r>
+          </w:p>
+          <w:p>
+            <w:r>
+              <w:t>11</w:t>
+            </w:r>
+          </w:p>
+          <w:p>
+            <w:r>
+              <w:t>12</w:t>
+            </w:r>
+          </w:p>
+          <w:p>
+            <w:r>
+              <w:t>13</w:t>
+            </w:r>
+          </w:p>
+          <w:p>
+            <w:r>
+              <w:t>14</w:t>
+            </w:r>
+          </w:p>
+          <w:p>
+            <w:r>
+              <w:t>15</w:t>
+            </w:r>
+          </w:p>
+          <w:p>
+            <w:r>
+              <w:t>16</w:t>
+            </w:r>
+          </w:p>
+          <w:p>
+            <w:r>
+              <w:t>17</w:t>
+            </w:r>
+          </w:p>
+        </w:tc>
+      </w:tr>
+      <w:tr>
+        <w:tc>
+          <w:tcPr>
+            <w:tcW w:w="2125" w:type="dxa"/>
           </w:tcPr>
           <w:p>
             <w:r>
@@ -868,7 +1027,7 @@
         </w:tc>
         <w:tc>
           <w:tcPr>
-            <w:tcW w:w="3321" w:type="dxa"/>
+            <w:tcW w:w="2550" w:type="dxa"/>
           </w:tcPr>
           <w:p>
             <w:r>
@@ -878,15 +1037,25 @@
         </w:tc>
         <w:tc>
           <w:tcPr>
-            <w:tcW w:w="3006" w:type="dxa"/>
-          </w:tcPr>
-          <w:p/>
-        </w:tc>
-      </w:tr>
-      <w:tr>
-        <w:tc>
-          <w:tcPr>
-            <w:tcW w:w="2689" w:type="dxa"/>
+            <w:tcW w:w="3542" w:type="dxa"/>
+          </w:tcPr>
+          <w:p/>
+        </w:tc>
+        <w:tc>
+          <w:tcPr>
+            <w:tcW w:w="799" w:type="dxa"/>
+          </w:tcPr>
+          <w:p>
+            <w:r>
+              <w:t>7</w:t>
+            </w:r>
+          </w:p>
+        </w:tc>
+      </w:tr>
+      <w:tr>
+        <w:tc>
+          <w:tcPr>
+            <w:tcW w:w="2125" w:type="dxa"/>
           </w:tcPr>
           <w:p>
             <w:r>
@@ -901,7 +1070,7 @@
         </w:tc>
         <w:tc>
           <w:tcPr>
-            <w:tcW w:w="3321" w:type="dxa"/>
+            <w:tcW w:w="2550" w:type="dxa"/>
           </w:tcPr>
           <w:p>
             <w:r>
@@ -916,15 +1085,30 @@
         </w:tc>
         <w:tc>
           <w:tcPr>
-            <w:tcW w:w="3006" w:type="dxa"/>
-          </w:tcPr>
-          <w:p/>
-        </w:tc>
-      </w:tr>
-      <w:tr>
-        <w:tc>
-          <w:tcPr>
-            <w:tcW w:w="2689" w:type="dxa"/>
+            <w:tcW w:w="3542" w:type="dxa"/>
+          </w:tcPr>
+          <w:p/>
+        </w:tc>
+        <w:tc>
+          <w:tcPr>
+            <w:tcW w:w="799" w:type="dxa"/>
+          </w:tcPr>
+          <w:p>
+            <w:r>
+              <w:t>18</w:t>
+            </w:r>
+          </w:p>
+          <w:p>
+            <w:r>
+              <w:t>19</w:t>
+            </w:r>
+          </w:p>
+        </w:tc>
+      </w:tr>
+      <w:tr>
+        <w:tc>
+          <w:tcPr>
+            <w:tcW w:w="2125" w:type="dxa"/>
           </w:tcPr>
           <w:p>
             <w:r>
@@ -934,13 +1118,13 @@
         </w:tc>
         <w:tc>
           <w:tcPr>
-            <w:tcW w:w="3321" w:type="dxa"/>
-          </w:tcPr>
-          <w:p/>
-        </w:tc>
-        <w:tc>
-          <w:tcPr>
-            <w:tcW w:w="3006" w:type="dxa"/>
+            <w:tcW w:w="2550" w:type="dxa"/>
+          </w:tcPr>
+          <w:p/>
+        </w:tc>
+        <w:tc>
+          <w:tcPr>
+            <w:tcW w:w="3542" w:type="dxa"/>
           </w:tcPr>
           <w:p>
             <w:r>
@@ -948,11 +1132,17 @@
             </w:r>
           </w:p>
         </w:tc>
-      </w:tr>
-      <w:tr>
-        <w:tc>
-          <w:tcPr>
-            <w:tcW w:w="2689" w:type="dxa"/>
+        <w:tc>
+          <w:tcPr>
+            <w:tcW w:w="799" w:type="dxa"/>
+          </w:tcPr>
+          <w:p/>
+        </w:tc>
+      </w:tr>
+      <w:tr>
+        <w:tc>
+          <w:tcPr>
+            <w:tcW w:w="2125" w:type="dxa"/>
           </w:tcPr>
           <w:p>
             <w:r>
@@ -962,7 +1152,7 @@
         </w:tc>
         <w:tc>
           <w:tcPr>
-            <w:tcW w:w="3321" w:type="dxa"/>
+            <w:tcW w:w="2550" w:type="dxa"/>
           </w:tcPr>
           <w:p>
             <w:r>
@@ -972,7 +1162,13 @@
         </w:tc>
         <w:tc>
           <w:tcPr>
-            <w:tcW w:w="3006" w:type="dxa"/>
+            <w:tcW w:w="3542" w:type="dxa"/>
+          </w:tcPr>
+          <w:p/>
+        </w:tc>
+        <w:tc>
+          <w:tcPr>
+            <w:tcW w:w="799" w:type="dxa"/>
           </w:tcPr>
           <w:p/>
         </w:tc>
@@ -989,7 +1185,13 @@
     </w:p>
     <w:p>
       <w:r>
-        <w:t>The initial message sequence is:</w:t>
+        <w:t xml:space="preserve">The </w:t>
+      </w:r>
+      <w:r>
+        <w:t xml:space="preserve">code strategy in response to the </w:t>
+      </w:r>
+      <w:r>
+        <w:t>initial message sequence is:</w:t>
       </w:r>
     </w:p>
     <w:tbl>
@@ -1020,7 +1222,21 @@
                 <w:b/>
                 <w:bCs/>
               </w:rPr>
-              <w:t>PC message</w:t>
+              <w:t xml:space="preserve">PC </w:t>
+            </w:r>
+            <w:r>
+              <w:rPr>
+                <w:b/>
+                <w:bCs/>
+              </w:rPr>
+              <w:t xml:space="preserve">sends </w:t>
+            </w:r>
+            <w:r>
+              <w:rPr>
+                <w:b/>
+                <w:bCs/>
+              </w:rPr>
+              <w:t>message</w:t>
             </w:r>
           </w:p>
         </w:tc>
@@ -1040,7 +1256,21 @@
                 <w:b/>
                 <w:bCs/>
               </w:rPr>
-              <w:t>SDR message</w:t>
+              <w:t xml:space="preserve">SDR </w:t>
+            </w:r>
+            <w:r>
+              <w:rPr>
+                <w:b/>
+                <w:bCs/>
+              </w:rPr>
+              <w:t xml:space="preserve">sends </w:t>
+            </w:r>
+            <w:r>
+              <w:rPr>
+                <w:b/>
+                <w:bCs/>
+              </w:rPr>
+              <w:t>message</w:t>
             </w:r>
           </w:p>
         </w:tc>
@@ -1068,15 +1298,54 @@
       <w:tr>
         <w:tc>
           <w:tcPr>
+            <w:tcW w:w="8926" w:type="dxa"/>
+            <w:gridSpan w:val="3"/>
+          </w:tcPr>
+          <w:p>
+            <w:pPr>
+              <w:jc w:val="center"/>
+            </w:pPr>
+          </w:p>
+          <w:p>
+            <w:pPr>
+              <w:jc w:val="center"/>
+            </w:pPr>
+            <w:r>
+              <w:rPr>
+                <w:sz w:val="32"/>
+                <w:szCs w:val="32"/>
+              </w:rPr>
+              <w:t>Startup</w:t>
+            </w:r>
+          </w:p>
+        </w:tc>
+      </w:tr>
+      <w:tr>
+        <w:tc>
+          <w:tcPr>
             <w:tcW w:w="1696" w:type="dxa"/>
           </w:tcPr>
           <w:p>
-            <w:r>
+            <w:pPr>
+              <w:rPr>
+                <w:b/>
+                <w:bCs/>
+              </w:rPr>
+            </w:pPr>
+            <w:r>
+              <w:rPr>
+                <w:b/>
+                <w:bCs/>
+              </w:rPr>
               <w:t>P1 discovery</w:t>
             </w:r>
           </w:p>
           <w:p>
             <w:r>
+              <w:rPr>
+                <w:b/>
+                <w:bCs/>
+              </w:rPr>
               <w:t>P2 discovery</w:t>
             </w:r>
           </w:p>
@@ -1110,7 +1379,17 @@
             <w:tcW w:w="1560" w:type="dxa"/>
           </w:tcPr>
           <w:p>
-            <w:r>
+            <w:pPr>
+              <w:rPr>
+                <w:b/>
+                <w:bCs/>
+              </w:rPr>
+            </w:pPr>
+            <w:r>
+              <w:rPr>
+                <w:b/>
+                <w:bCs/>
+              </w:rPr>
               <w:t>P2 reply</w:t>
             </w:r>
           </w:p>
@@ -1149,14 +1428,32 @@
           </w:tcPr>
           <w:p>
             <w:r>
-              <w:t>Required port numbers.</w:t>
-            </w:r>
-          </w:p>
+              <w:t>This provides the r</w:t>
+            </w:r>
+            <w:r>
+              <w:t>equired port numbers</w:t>
+            </w:r>
+            <w:r>
+              <w:t>; ports can’t be bound until this happens.</w:t>
+            </w:r>
+          </w:p>
+          <w:p/>
           <w:p>
             <w:r>
               <w:t xml:space="preserve">SDR must establish listeners on the relevant ports. </w:t>
             </w:r>
-          </w:p>
+            <w:r>
+              <w:t>5 “listener” threads established, each provided with a pre-configured port.</w:t>
+            </w:r>
+          </w:p>
+          <w:p/>
+          <w:p>
+            <w:r>
+              <w:t>Outgoing threads also established, with a link to the general command port for message sends.</w:t>
+            </w:r>
+          </w:p>
+          <w:p/>
+          <w:p/>
         </w:tc>
       </w:tr>
       <w:tr>
@@ -1184,7 +1481,11 @@
           <w:tcPr>
             <w:tcW w:w="5670" w:type="dxa"/>
           </w:tcPr>
-          <w:p/>
+          <w:p>
+            <w:r>
+              <w:t>(process and action as normal)</w:t>
+            </w:r>
+          </w:p>
         </w:tc>
       </w:tr>
       <w:tr>
@@ -1212,7 +1513,11 @@
           <w:tcPr>
             <w:tcW w:w="5670" w:type="dxa"/>
           </w:tcPr>
-          <w:p/>
+          <w:p>
+            <w:r>
+              <w:t>(process and action as normal)</w:t>
+            </w:r>
+          </w:p>
         </w:tc>
       </w:tr>
       <w:tr>
@@ -1228,6 +1533,9 @@
               </w:rPr>
               <w:t>High Priority</w:t>
             </w:r>
+            <w:r>
+              <w:t>, run bit=1</w:t>
+            </w:r>
           </w:p>
         </w:tc>
         <w:tc>
@@ -1243,6 +1551,367 @@
           <w:p>
             <w:r>
               <w:t>“run” bit is set</w:t>
+            </w:r>
+            <w:r>
+              <w:t xml:space="preserve"> in the first of these.</w:t>
+            </w:r>
+          </w:p>
+          <w:p/>
+          <w:p>
+            <w:r>
+              <w:t>Assert DataThreadsEnabled</w:t>
+            </w:r>
+            <w:r>
+              <w:t xml:space="preserve"> </w:t>
+            </w:r>
+          </w:p>
+          <w:p>
+            <w:r>
+              <w:t>O</w:t>
+            </w:r>
+            <w:r>
+              <w:t>utgoing data threads commence sending data.</w:t>
+            </w:r>
+          </w:p>
+          <w:p/>
+          <w:p>
+            <w:r>
+              <w:t>(process the remainder as normal)</w:t>
+            </w:r>
+          </w:p>
+        </w:tc>
+      </w:tr>
+      <w:tr>
+        <w:tc>
+          <w:tcPr>
+            <w:tcW w:w="8926" w:type="dxa"/>
+            <w:gridSpan w:val="3"/>
+          </w:tcPr>
+          <w:p>
+            <w:pPr>
+              <w:jc w:val="center"/>
+            </w:pPr>
+          </w:p>
+          <w:p>
+            <w:pPr>
+              <w:jc w:val="center"/>
+            </w:pPr>
+            <w:r>
+              <w:rPr>
+                <w:sz w:val="32"/>
+                <w:szCs w:val="32"/>
+              </w:rPr>
+              <w:t>Normal operation</w:t>
+            </w:r>
+          </w:p>
+        </w:tc>
+      </w:tr>
+      <w:tr>
+        <w:tc>
+          <w:tcPr>
+            <w:tcW w:w="1696" w:type="dxa"/>
+          </w:tcPr>
+          <w:p>
+            <w:pPr>
+              <w:rPr>
+                <w:b/>
+                <w:bCs/>
+              </w:rPr>
+            </w:pPr>
+            <w:r>
+              <w:rPr>
+                <w:b/>
+                <w:bCs/>
+              </w:rPr>
+              <w:t>DDC Specific,</w:t>
+            </w:r>
+          </w:p>
+          <w:p>
+            <w:pPr>
+              <w:rPr>
+                <w:b/>
+                <w:bCs/>
+              </w:rPr>
+            </w:pPr>
+            <w:r>
+              <w:rPr>
+                <w:b/>
+                <w:bCs/>
+              </w:rPr>
+              <w:lastRenderedPageBreak/>
+              <w:t>DUC specific</w:t>
+            </w:r>
+          </w:p>
+        </w:tc>
+        <w:tc>
+          <w:tcPr>
+            <w:tcW w:w="1560" w:type="dxa"/>
+          </w:tcPr>
+          <w:p/>
+        </w:tc>
+        <w:tc>
+          <w:tcPr>
+            <w:tcW w:w="5670" w:type="dxa"/>
+          </w:tcPr>
+          <w:p>
+            <w:r>
+              <w:t>Sent if retuned</w:t>
+            </w:r>
+          </w:p>
+        </w:tc>
+      </w:tr>
+      <w:tr>
+        <w:tc>
+          <w:tcPr>
+            <w:tcW w:w="1696" w:type="dxa"/>
+          </w:tcPr>
+          <w:p>
+            <w:pPr>
+              <w:rPr>
+                <w:b/>
+                <w:bCs/>
+              </w:rPr>
+            </w:pPr>
+            <w:r>
+              <w:rPr>
+                <w:b/>
+                <w:bCs/>
+              </w:rPr>
+              <w:t>High priority</w:t>
+            </w:r>
+          </w:p>
+        </w:tc>
+        <w:tc>
+          <w:tcPr>
+            <w:tcW w:w="1560" w:type="dxa"/>
+          </w:tcPr>
+          <w:p>
+            <w:pPr>
+              <w:rPr>
+                <w:b/>
+                <w:bCs/>
+              </w:rPr>
+            </w:pPr>
+          </w:p>
+        </w:tc>
+        <w:tc>
+          <w:tcPr>
+            <w:tcW w:w="5670" w:type="dxa"/>
+          </w:tcPr>
+          <w:p>
+            <w:r>
+              <w:t>Sent if any changes</w:t>
+            </w:r>
+          </w:p>
+        </w:tc>
+      </w:tr>
+      <w:tr>
+        <w:tc>
+          <w:tcPr>
+            <w:tcW w:w="1696" w:type="dxa"/>
+          </w:tcPr>
+          <w:p>
+            <w:pPr>
+              <w:rPr>
+                <w:b/>
+                <w:bCs/>
+              </w:rPr>
+            </w:pPr>
+          </w:p>
+        </w:tc>
+        <w:tc>
+          <w:tcPr>
+            <w:tcW w:w="1560" w:type="dxa"/>
+          </w:tcPr>
+          <w:p>
+            <w:pPr>
+              <w:rPr>
+                <w:b/>
+                <w:bCs/>
+              </w:rPr>
+            </w:pPr>
+            <w:r>
+              <w:rPr>
+                <w:b/>
+                <w:bCs/>
+              </w:rPr>
+              <w:t>High priority</w:t>
+            </w:r>
+          </w:p>
+        </w:tc>
+        <w:tc>
+          <w:tcPr>
+            <w:tcW w:w="5670" w:type="dxa"/>
+          </w:tcPr>
+          <w:p>
+            <w:r>
+              <w:t>Sent every 1ms (in TX) or 50ms (in RX)</w:t>
+            </w:r>
+          </w:p>
+        </w:tc>
+      </w:tr>
+      <w:tr>
+        <w:tc>
+          <w:tcPr>
+            <w:tcW w:w="1696" w:type="dxa"/>
+          </w:tcPr>
+          <w:p>
+            <w:pPr>
+              <w:rPr>
+                <w:b/>
+                <w:bCs/>
+              </w:rPr>
+            </w:pPr>
+            <w:r>
+              <w:rPr>
+                <w:b/>
+                <w:bCs/>
+              </w:rPr>
+              <w:t>DUC samples</w:t>
+            </w:r>
+          </w:p>
+          <w:p>
+            <w:pPr>
+              <w:rPr>
+                <w:b/>
+                <w:bCs/>
+              </w:rPr>
+            </w:pPr>
+            <w:r>
+              <w:rPr>
+                <w:b/>
+                <w:bCs/>
+              </w:rPr>
+              <w:t>Spkr audio</w:t>
+            </w:r>
+          </w:p>
+        </w:tc>
+        <w:tc>
+          <w:tcPr>
+            <w:tcW w:w="1560" w:type="dxa"/>
+          </w:tcPr>
+          <w:p>
+            <w:pPr>
+              <w:rPr>
+                <w:b/>
+                <w:bCs/>
+              </w:rPr>
+            </w:pPr>
+            <w:r>
+              <w:rPr>
+                <w:b/>
+                <w:bCs/>
+              </w:rPr>
+              <w:t>DDC samples</w:t>
+            </w:r>
+          </w:p>
+          <w:p>
+            <w:r>
+              <w:rPr>
+                <w:b/>
+                <w:bCs/>
+              </w:rPr>
+              <w:t>Mic samples</w:t>
+            </w:r>
+          </w:p>
+        </w:tc>
+        <w:tc>
+          <w:tcPr>
+            <w:tcW w:w="5670" w:type="dxa"/>
+          </w:tcPr>
+          <w:p>
+            <w:r>
+              <w:t xml:space="preserve">At normal rates. Note several threads for DDC samples, depending on configuration; so we need some run-time setting of options. </w:t>
+            </w:r>
+          </w:p>
+        </w:tc>
+      </w:tr>
+      <w:tr>
+        <w:tc>
+          <w:tcPr>
+            <w:tcW w:w="8926" w:type="dxa"/>
+            <w:gridSpan w:val="3"/>
+          </w:tcPr>
+          <w:p>
+            <w:pPr>
+              <w:jc w:val="center"/>
+            </w:pPr>
+          </w:p>
+          <w:p>
+            <w:pPr>
+              <w:jc w:val="center"/>
+            </w:pPr>
+            <w:r>
+              <w:rPr>
+                <w:sz w:val="32"/>
+                <w:szCs w:val="32"/>
+              </w:rPr>
+              <w:t>Shutdown</w:t>
+            </w:r>
+          </w:p>
+        </w:tc>
+      </w:tr>
+      <w:tr>
+        <w:tc>
+          <w:tcPr>
+            <w:tcW w:w="1696" w:type="dxa"/>
+          </w:tcPr>
+          <w:p>
+            <w:pPr>
+              <w:rPr>
+                <w:b/>
+                <w:bCs/>
+              </w:rPr>
+            </w:pPr>
+            <w:r>
+              <w:rPr>
+                <w:b/>
+                <w:bCs/>
+              </w:rPr>
+              <w:t>High Priority</w:t>
+            </w:r>
+            <w:r>
+              <w:t>, run bit=</w:t>
+            </w:r>
+            <w:r>
+              <w:t>0</w:t>
+            </w:r>
+          </w:p>
+        </w:tc>
+        <w:tc>
+          <w:tcPr>
+            <w:tcW w:w="1560" w:type="dxa"/>
+          </w:tcPr>
+          <w:p/>
+        </w:tc>
+        <w:tc>
+          <w:tcPr>
+            <w:tcW w:w="5670" w:type="dxa"/>
+          </w:tcPr>
+          <w:p>
+            <w:r>
+              <w:t>D</w:t>
+            </w:r>
+            <w:r>
+              <w:t>eassert</w:t>
+            </w:r>
+            <w:r>
+              <w:t xml:space="preserve"> </w:t>
+            </w:r>
+            <w:r>
+              <w:t>DataThreadsEnabled</w:t>
+            </w:r>
+          </w:p>
+          <w:p/>
+          <w:p>
+            <w:r>
+              <w:t>“listener” threads close their ports &amp; terminate</w:t>
+            </w:r>
+          </w:p>
+          <w:p/>
+          <w:p>
+            <w:r>
+              <w:t>Outgoing threads just terminate</w:t>
             </w:r>
           </w:p>
         </w:tc>
@@ -1469,13 +2138,8 @@
             <w:tcW w:w="2547" w:type="dxa"/>
           </w:tcPr>
           <w:p>
-            <w:proofErr w:type="spellStart"/>
-            <w:r>
-              <w:t>IncomingDDCSetup</w:t>
-            </w:r>
-            <w:proofErr w:type="spellEnd"/>
-            <w:r>
-              <w:t>()</w:t>
+            <w:r>
+              <w:t>IncomingDDCSetup()</w:t>
             </w:r>
             <w:r>
               <w:t>;</w:t>
@@ -1527,13 +2191,8 @@
             <w:tcW w:w="2547" w:type="dxa"/>
           </w:tcPr>
           <w:p>
-            <w:proofErr w:type="spellStart"/>
-            <w:r>
-              <w:t>IncomingDUCSetup</w:t>
-            </w:r>
-            <w:proofErr w:type="spellEnd"/>
-            <w:r>
-              <w:t>()</w:t>
+            <w:r>
+              <w:t>IncomingDUCSetup()</w:t>
             </w:r>
             <w:r>
               <w:t>;</w:t>
@@ -1585,13 +2244,8 @@
             <w:tcW w:w="2547" w:type="dxa"/>
           </w:tcPr>
           <w:p>
-            <w:proofErr w:type="spellStart"/>
-            <w:r>
-              <w:t>IncomingHighPriority</w:t>
-            </w:r>
-            <w:proofErr w:type="spellEnd"/>
-            <w:r>
-              <w:t>();</w:t>
+            <w:r>
+              <w:t>IncomingHighPriority();</w:t>
             </w:r>
           </w:p>
         </w:tc>
@@ -1640,13 +2294,8 @@
             <w:tcW w:w="2547" w:type="dxa"/>
           </w:tcPr>
           <w:p>
-            <w:proofErr w:type="spellStart"/>
-            <w:r>
-              <w:t>IncomingDUCIQ</w:t>
-            </w:r>
-            <w:proofErr w:type="spellEnd"/>
-            <w:r>
-              <w:t>();</w:t>
+            <w:r>
+              <w:t>IncomingDUCIQ();</w:t>
             </w:r>
           </w:p>
         </w:tc>
@@ -1695,13 +2344,8 @@
             <w:tcW w:w="2547" w:type="dxa"/>
           </w:tcPr>
           <w:p>
-            <w:proofErr w:type="spellStart"/>
-            <w:r>
-              <w:t>IncomingSpkrAudio</w:t>
-            </w:r>
-            <w:proofErr w:type="spellEnd"/>
-            <w:r>
-              <w:t>();</w:t>
+            <w:r>
+              <w:t>IncomingSpkrAudio();</w:t>
             </w:r>
           </w:p>
         </w:tc>
@@ -1750,14 +2394,8 @@
             <w:tcW w:w="2547" w:type="dxa"/>
           </w:tcPr>
           <w:p>
-            <w:proofErr w:type="spellStart"/>
-            <w:r>
-              <w:lastRenderedPageBreak/>
-              <w:t>OutgoingHighPriority</w:t>
-            </w:r>
-            <w:proofErr w:type="spellEnd"/>
-            <w:r>
-              <w:t>();</w:t>
+            <w:r>
+              <w:t>OutgoingHighPriority();</w:t>
             </w:r>
           </w:p>
         </w:tc>
@@ -1798,13 +2436,8 @@
             <w:tcW w:w="2547" w:type="dxa"/>
           </w:tcPr>
           <w:p>
-            <w:proofErr w:type="spellStart"/>
-            <w:r>
-              <w:t>OutgoingMic</w:t>
-            </w:r>
-            <w:proofErr w:type="spellEnd"/>
-            <w:r>
-              <w:t>();</w:t>
+            <w:r>
+              <w:t>OutgoingMic();</w:t>
             </w:r>
           </w:p>
         </w:tc>
@@ -1842,13 +2475,8 @@
             <w:tcW w:w="2547" w:type="dxa"/>
           </w:tcPr>
           <w:p>
-            <w:proofErr w:type="spellStart"/>
-            <w:r>
-              <w:t>OutgoingDDCIQ</w:t>
-            </w:r>
-            <w:proofErr w:type="spellEnd"/>
-            <w:r>
-              <w:t>();</w:t>
+            <w:r>
+              <w:t>OutgoingDDCIQ();</w:t>
             </w:r>
           </w:p>
         </w:tc>
@@ -1893,15 +2521,16 @@
     <w:p/>
     <w:p>
       <w:r>
-        <w:t xml:space="preserve">Begin by coding the main() loop, to </w:t>
-      </w:r>
-      <w:r>
-        <w:t xml:space="preserve">receive discovery &amp; general packets (with stubs for the packets we don’t use) and spin up the other threads. Implement the on/off functionality to get the minimal data transfer before generalising. </w:t>
+        <w:lastRenderedPageBreak/>
+        <w:t xml:space="preserve">DDC reconfiguration is done while running “live” so we need some dynamicness. Probably means the outgoing threads need to be active, and take commands. Changeover of interleaved/non interleaved DDC may need specific actions. </w:t>
       </w:r>
     </w:p>
     <w:p>
       <w:r>
-        <w:t>Include a table of port numbers somewhere!</w:t>
+        <w:t xml:space="preserve">Begin by coding the main() loop, to </w:t>
+      </w:r>
+      <w:r>
+        <w:t xml:space="preserve">receive discovery &amp; general packets (with stubs for the packets we don’t use) and spin up the other threads. Implement the on/off functionality to get the minimal data transfer before generalising. </w:t>
       </w:r>
     </w:p>
     <w:p>
@@ -1931,7 +2560,6 @@
         <w:t>DMA transfers are memory-memory. At the FPGA end, they access FIFOs. A FIFO only has one address, but the interface to the accepts a wide address range so you can do a DMA with incrementing address pointer. Transfer speeds are heavily influences by setup and shutdown times; a 4Kbyte transfer seems to take ~100us implying c.40Mbyte/s. There are two DMA engines in each direction (read from FPGA, write to FPGA) that can be used concurrently. We will need to match the transfer size to the expected data rate.</w:t>
       </w:r>
     </w:p>
-    <w:p/>
     <w:p>
       <w:r>
         <w:t>There are only two data sources that need to be DMA written to the FPGA (I/Q data and codec speaker data) so each can have its own DMA. However I/Q data and mic samples will need to share two DMA registers.</w:t>
@@ -1946,6 +2574,243 @@
     </w:sectPr>
   </w:body>
 </w:document>
+</file>
+
+<file path=word/numbering.xml><?xml version="1.0" encoding="utf-8"?>
+<w:numbering xmlns:wpc="http://schemas.microsoft.com/office/word/2010/wordprocessingCanvas" xmlns:cx="http://schemas.microsoft.com/office/drawing/2014/chartex" xmlns:cx1="http://schemas.microsoft.com/office/drawing/2015/9/8/chartex" xmlns:cx2="http://schemas.microsoft.com/office/drawing/2015/10/21/chartex" xmlns:cx3="http://schemas.microsoft.com/office/drawing/2016/5/9/chartex" xmlns:cx4="http://schemas.microsoft.com/office/drawing/2016/5/10/chartex" xmlns:cx5="http://schemas.microsoft.com/office/drawing/2016/5/11/chartex" xmlns:cx6="http://schemas.microsoft.com/office/drawing/2016/5/12/chartex" xmlns:cx7="http://schemas.microsoft.com/office/drawing/2016/5/13/chartex" xmlns:cx8="http://schemas.microsoft.com/office/drawing/2016/5/14/chartex" xmlns:mc="http://schemas.openxmlformats.org/markup-compatibility/2006" xmlns:aink="http://schemas.microsoft.com/office/drawing/2016/ink" xmlns:am3d="http://schemas.microsoft.com/office/drawing/2017/model3d" xmlns:o="urn:schemas-microsoft-com:office:office" xmlns:r="http://schemas.openxmlformats.org/officeDocument/2006/relationships" xmlns:m="http://schemas.openxmlformats.org/officeDocument/2006/math" xmlns:v="urn:schemas-microsoft-com:vml" xmlns:wp14="http://schemas.microsoft.com/office/word/2010/wordprocessingDrawing" xmlns:wp="http://schemas.openxmlformats.org/drawingml/2006/wordprocessingDrawing" xmlns:w10="urn:schemas-microsoft-com:office:word" xmlns:w="http://schemas.openxmlformats.org/wordprocessingml/2006/main" xmlns:w14="http://schemas.microsoft.com/office/word/2010/wordml" xmlns:w15="http://schemas.microsoft.com/office/word/2012/wordml" xmlns:w16cex="http://schemas.microsoft.com/office/word/2018/wordml/cex" xmlns:w16cid="http://schemas.microsoft.com/office/word/2016/wordml/cid" xmlns:w16="http://schemas.microsoft.com/office/word/2018/wordml" xmlns:w16sdtdh="http://schemas.microsoft.com/office/word/2020/wordml/sdtdatahash" xmlns:w16se="http://schemas.microsoft.com/office/word/2015/wordml/symex" xmlns:wpg="http://schemas.microsoft.com/office/word/2010/wordprocessingGroup" xmlns:wpi="http://schemas.microsoft.com/office/word/2010/wordprocessingInk" xmlns:wne="http://schemas.microsoft.com/office/word/2006/wordml" xmlns:wps="http://schemas.microsoft.com/office/word/2010/wordprocessingShape" mc:Ignorable="w14 w15 w16se w16cid w16 w16cex w16sdtdh wp14">
+  <w:abstractNum w:abstractNumId="0" w15:restartNumberingAfterBreak="0">
+    <w:nsid w:val="2E5F261F"/>
+    <w:multiLevelType w:val="hybridMultilevel"/>
+    <w:tmpl w:val="869A28B0"/>
+    <w:lvl w:ilvl="0" w:tplc="2F265112">
+      <w:start w:val="1024"/>
+      <w:numFmt w:val="bullet"/>
+      <w:lvlText w:val=""/>
+      <w:lvlJc w:val="left"/>
+      <w:pPr>
+        <w:ind w:left="720" w:hanging="360"/>
+      </w:pPr>
+      <w:rPr>
+        <w:rFonts w:ascii="Wingdings" w:eastAsiaTheme="minorHAnsi" w:hAnsi="Wingdings" w:cstheme="minorBidi" w:hint="default"/>
+      </w:rPr>
+    </w:lvl>
+    <w:lvl w:ilvl="1" w:tplc="08090003" w:tentative="1">
+      <w:start w:val="1"/>
+      <w:numFmt w:val="bullet"/>
+      <w:lvlText w:val="o"/>
+      <w:lvlJc w:val="left"/>
+      <w:pPr>
+        <w:ind w:left="1440" w:hanging="360"/>
+      </w:pPr>
+      <w:rPr>
+        <w:rFonts w:ascii="Courier New" w:hAnsi="Courier New" w:cs="Courier New" w:hint="default"/>
+      </w:rPr>
+    </w:lvl>
+    <w:lvl w:ilvl="2" w:tplc="08090005" w:tentative="1">
+      <w:start w:val="1"/>
+      <w:numFmt w:val="bullet"/>
+      <w:lvlText w:val=""/>
+      <w:lvlJc w:val="left"/>
+      <w:pPr>
+        <w:ind w:left="2160" w:hanging="360"/>
+      </w:pPr>
+      <w:rPr>
+        <w:rFonts w:ascii="Wingdings" w:hAnsi="Wingdings" w:hint="default"/>
+      </w:rPr>
+    </w:lvl>
+    <w:lvl w:ilvl="3" w:tplc="08090001" w:tentative="1">
+      <w:start w:val="1"/>
+      <w:numFmt w:val="bullet"/>
+      <w:lvlText w:val=""/>
+      <w:lvlJc w:val="left"/>
+      <w:pPr>
+        <w:ind w:left="2880" w:hanging="360"/>
+      </w:pPr>
+      <w:rPr>
+        <w:rFonts w:ascii="Symbol" w:hAnsi="Symbol" w:hint="default"/>
+      </w:rPr>
+    </w:lvl>
+    <w:lvl w:ilvl="4" w:tplc="08090003" w:tentative="1">
+      <w:start w:val="1"/>
+      <w:numFmt w:val="bullet"/>
+      <w:lvlText w:val="o"/>
+      <w:lvlJc w:val="left"/>
+      <w:pPr>
+        <w:ind w:left="3600" w:hanging="360"/>
+      </w:pPr>
+      <w:rPr>
+        <w:rFonts w:ascii="Courier New" w:hAnsi="Courier New" w:cs="Courier New" w:hint="default"/>
+      </w:rPr>
+    </w:lvl>
+    <w:lvl w:ilvl="5" w:tplc="08090005" w:tentative="1">
+      <w:start w:val="1"/>
+      <w:numFmt w:val="bullet"/>
+      <w:lvlText w:val=""/>
+      <w:lvlJc w:val="left"/>
+      <w:pPr>
+        <w:ind w:left="4320" w:hanging="360"/>
+      </w:pPr>
+      <w:rPr>
+        <w:rFonts w:ascii="Wingdings" w:hAnsi="Wingdings" w:hint="default"/>
+      </w:rPr>
+    </w:lvl>
+    <w:lvl w:ilvl="6" w:tplc="08090001" w:tentative="1">
+      <w:start w:val="1"/>
+      <w:numFmt w:val="bullet"/>
+      <w:lvlText w:val=""/>
+      <w:lvlJc w:val="left"/>
+      <w:pPr>
+        <w:ind w:left="5040" w:hanging="360"/>
+      </w:pPr>
+      <w:rPr>
+        <w:rFonts w:ascii="Symbol" w:hAnsi="Symbol" w:hint="default"/>
+      </w:rPr>
+    </w:lvl>
+    <w:lvl w:ilvl="7" w:tplc="08090003" w:tentative="1">
+      <w:start w:val="1"/>
+      <w:numFmt w:val="bullet"/>
+      <w:lvlText w:val="o"/>
+      <w:lvlJc w:val="left"/>
+      <w:pPr>
+        <w:ind w:left="5760" w:hanging="360"/>
+      </w:pPr>
+      <w:rPr>
+        <w:rFonts w:ascii="Courier New" w:hAnsi="Courier New" w:cs="Courier New" w:hint="default"/>
+      </w:rPr>
+    </w:lvl>
+    <w:lvl w:ilvl="8" w:tplc="08090005" w:tentative="1">
+      <w:start w:val="1"/>
+      <w:numFmt w:val="bullet"/>
+      <w:lvlText w:val=""/>
+      <w:lvlJc w:val="left"/>
+      <w:pPr>
+        <w:ind w:left="6480" w:hanging="360"/>
+      </w:pPr>
+      <w:rPr>
+        <w:rFonts w:ascii="Wingdings" w:hAnsi="Wingdings" w:hint="default"/>
+      </w:rPr>
+    </w:lvl>
+  </w:abstractNum>
+  <w:abstractNum w:abstractNumId="1" w15:restartNumberingAfterBreak="0">
+    <w:nsid w:val="643D3E10"/>
+    <w:multiLevelType w:val="hybridMultilevel"/>
+    <w:tmpl w:val="D96A6D44"/>
+    <w:lvl w:ilvl="0" w:tplc="01FEC608">
+      <w:start w:val="1024"/>
+      <w:numFmt w:val="bullet"/>
+      <w:lvlText w:val=""/>
+      <w:lvlJc w:val="left"/>
+      <w:pPr>
+        <w:ind w:left="720" w:hanging="360"/>
+      </w:pPr>
+      <w:rPr>
+        <w:rFonts w:ascii="Wingdings" w:eastAsiaTheme="minorHAnsi" w:hAnsi="Wingdings" w:cstheme="minorBidi" w:hint="default"/>
+      </w:rPr>
+    </w:lvl>
+    <w:lvl w:ilvl="1" w:tplc="08090003" w:tentative="1">
+      <w:start w:val="1"/>
+      <w:numFmt w:val="bullet"/>
+      <w:lvlText w:val="o"/>
+      <w:lvlJc w:val="left"/>
+      <w:pPr>
+        <w:ind w:left="1440" w:hanging="360"/>
+      </w:pPr>
+      <w:rPr>
+        <w:rFonts w:ascii="Courier New" w:hAnsi="Courier New" w:cs="Courier New" w:hint="default"/>
+      </w:rPr>
+    </w:lvl>
+    <w:lvl w:ilvl="2" w:tplc="08090005" w:tentative="1">
+      <w:start w:val="1"/>
+      <w:numFmt w:val="bullet"/>
+      <w:lvlText w:val=""/>
+      <w:lvlJc w:val="left"/>
+      <w:pPr>
+        <w:ind w:left="2160" w:hanging="360"/>
+      </w:pPr>
+      <w:rPr>
+        <w:rFonts w:ascii="Wingdings" w:hAnsi="Wingdings" w:hint="default"/>
+      </w:rPr>
+    </w:lvl>
+    <w:lvl w:ilvl="3" w:tplc="08090001" w:tentative="1">
+      <w:start w:val="1"/>
+      <w:numFmt w:val="bullet"/>
+      <w:lvlText w:val=""/>
+      <w:lvlJc w:val="left"/>
+      <w:pPr>
+        <w:ind w:left="2880" w:hanging="360"/>
+      </w:pPr>
+      <w:rPr>
+        <w:rFonts w:ascii="Symbol" w:hAnsi="Symbol" w:hint="default"/>
+      </w:rPr>
+    </w:lvl>
+    <w:lvl w:ilvl="4" w:tplc="08090003" w:tentative="1">
+      <w:start w:val="1"/>
+      <w:numFmt w:val="bullet"/>
+      <w:lvlText w:val="o"/>
+      <w:lvlJc w:val="left"/>
+      <w:pPr>
+        <w:ind w:left="3600" w:hanging="360"/>
+      </w:pPr>
+      <w:rPr>
+        <w:rFonts w:ascii="Courier New" w:hAnsi="Courier New" w:cs="Courier New" w:hint="default"/>
+      </w:rPr>
+    </w:lvl>
+    <w:lvl w:ilvl="5" w:tplc="08090005" w:tentative="1">
+      <w:start w:val="1"/>
+      <w:numFmt w:val="bullet"/>
+      <w:lvlText w:val=""/>
+      <w:lvlJc w:val="left"/>
+      <w:pPr>
+        <w:ind w:left="4320" w:hanging="360"/>
+      </w:pPr>
+      <w:rPr>
+        <w:rFonts w:ascii="Wingdings" w:hAnsi="Wingdings" w:hint="default"/>
+      </w:rPr>
+    </w:lvl>
+    <w:lvl w:ilvl="6" w:tplc="08090001" w:tentative="1">
+      <w:start w:val="1"/>
+      <w:numFmt w:val="bullet"/>
+      <w:lvlText w:val=""/>
+      <w:lvlJc w:val="left"/>
+      <w:pPr>
+        <w:ind w:left="5040" w:hanging="360"/>
+      </w:pPr>
+      <w:rPr>
+        <w:rFonts w:ascii="Symbol" w:hAnsi="Symbol" w:hint="default"/>
+      </w:rPr>
+    </w:lvl>
+    <w:lvl w:ilvl="7" w:tplc="08090003" w:tentative="1">
+      <w:start w:val="1"/>
+      <w:numFmt w:val="bullet"/>
+      <w:lvlText w:val="o"/>
+      <w:lvlJc w:val="left"/>
+      <w:pPr>
+        <w:ind w:left="5760" w:hanging="360"/>
+      </w:pPr>
+      <w:rPr>
+        <w:rFonts w:ascii="Courier New" w:hAnsi="Courier New" w:cs="Courier New" w:hint="default"/>
+      </w:rPr>
+    </w:lvl>
+    <w:lvl w:ilvl="8" w:tplc="08090005" w:tentative="1">
+      <w:start w:val="1"/>
+      <w:numFmt w:val="bullet"/>
+      <w:lvlText w:val=""/>
+      <w:lvlJc w:val="left"/>
+      <w:pPr>
+        <w:ind w:left="6480" w:hanging="360"/>
+      </w:pPr>
+      <w:rPr>
+        <w:rFonts w:ascii="Wingdings" w:hAnsi="Wingdings" w:hint="default"/>
+      </w:rPr>
+    </w:lvl>
+  </w:abstractNum>
+  <w:num w:numId="1">
+    <w:abstractNumId w:val="1"/>
+  </w:num>
+  <w:num w:numId="2">
+    <w:abstractNumId w:val="0"/>
+  </w:num>
+</w:numbering>
 </file>
 
 <file path=word/styles.xml><?xml version="1.0" encoding="utf-8"?>
@@ -2427,6 +3292,17 @@
       </w:tblBorders>
     </w:tblPr>
   </w:style>
+  <w:style w:type="paragraph" w:styleId="ListParagraph">
+    <w:name w:val="List Paragraph"/>
+    <w:basedOn w:val="Normal"/>
+    <w:uiPriority w:val="34"/>
+    <w:qFormat/>
+    <w:rsid w:val="00DF3121"/>
+    <w:pPr>
+      <w:ind w:left="720"/>
+      <w:contextualSpacing/>
+    </w:pPr>
+  </w:style>
 </w:styles>
 </file>
 

</xml_diff>